<commit_message>
add 17th pcl api: IntensityGradientEstimation
</commit_message>
<xml_diff>
--- a/PCL API/17_IntensityGradientEstimation/1_半成品/computePointIntensityGradient/computePointIntensityGradient.docx
+++ b/PCL API/17_IntensityGradientEstimation/1_半成品/computePointIntensityGradient/computePointIntensityGradient.docx
@@ -18,7 +18,7 @@
     <w:p>
       <w:pPr>
         <w:rPr>
-          <w:rFonts w:ascii="Times New Roman" w:hAnsi="Times New Roman" w:cs="Times New Roman" w:hint="eastAsia"/>
+          <w:rFonts w:ascii="Times New Roman" w:hAnsi="Times New Roman" w:cs="Times New Roman"/>
         </w:rPr>
       </w:pPr>
       <w:r>
@@ -43,7 +43,7 @@
     <w:p>
       <w:pPr>
         <w:rPr>
-          <w:rFonts w:ascii="Times New Roman" w:hAnsi="Times New Roman" w:cs="Times New Roman" w:hint="eastAsia"/>
+          <w:rFonts w:ascii="Times New Roman" w:hAnsi="Times New Roman" w:cs="Times New Roman"/>
         </w:rPr>
       </w:pPr>
     </w:p>
@@ -1009,7 +1009,7 @@
             <w:pPr>
               <w:jc w:val="center"/>
               <w:rPr>
-                <w:rFonts w:ascii="Times New Roman" w:hAnsi="Times New Roman" w:cs="Times New Roman" w:hint="eastAsia"/>
+                <w:rFonts w:ascii="Times New Roman" w:hAnsi="Times New Roman" w:cs="Times New Roman"/>
                 <w:szCs w:val="21"/>
               </w:rPr>
             </w:pPr>
@@ -1226,7 +1226,14 @@
                 <w:rFonts w:ascii="Times New Roman" w:hAnsi="Times New Roman" w:cs="Times New Roman" w:hint="eastAsia"/>
                 <w:szCs w:val="21"/>
               </w:rPr>
-              <w:t>计算梯度的给定点</w:t>
+              <w:t>需要</w:t>
+            </w:r>
+            <w:r>
+              <w:rPr>
+                <w:rFonts w:ascii="Times New Roman" w:hAnsi="Times New Roman" w:cs="Times New Roman" w:hint="eastAsia"/>
+                <w:szCs w:val="21"/>
+              </w:rPr>
+              <w:t>计算梯度的点</w:t>
             </w:r>
           </w:p>
         </w:tc>
@@ -1595,7 +1602,7 @@
           <w:p>
             <w:pPr>
               <w:rPr>
-                <w:rFonts w:ascii="Times New Roman" w:hAnsi="Times New Roman" w:cs="Times New Roman" w:hint="eastAsia"/>
+                <w:rFonts w:ascii="Times New Roman" w:hAnsi="Times New Roman" w:cs="Times New Roman"/>
               </w:rPr>
             </w:pPr>
             <w:r>
@@ -2010,7 +2017,7 @@
           <w:p>
             <w:pPr>
               <w:rPr>
-                <w:rFonts w:ascii="Times New Roman" w:hAnsi="Times New Roman" w:cs="Times New Roman" w:hint="eastAsia"/>
+                <w:rFonts w:ascii="Times New Roman" w:hAnsi="Times New Roman" w:cs="Times New Roman"/>
                 <w:szCs w:val="21"/>
               </w:rPr>
             </w:pPr>
@@ -2281,7 +2288,7 @@
           <w:p>
             <w:pPr>
               <w:rPr>
-                <w:rFonts w:ascii="Times New Roman" w:hAnsi="Times New Roman" w:cs="Times New Roman" w:hint="eastAsia"/>
+                <w:rFonts w:ascii="Times New Roman" w:hAnsi="Times New Roman" w:cs="Times New Roman"/>
                 <w:szCs w:val="21"/>
               </w:rPr>
             </w:pPr>
@@ -2308,7 +2315,7 @@
           <w:p>
             <w:pPr>
               <w:rPr>
-                <w:rFonts w:ascii="Times New Roman" w:hAnsi="Times New Roman" w:cs="Times New Roman" w:hint="eastAsia"/>
+                <w:rFonts w:ascii="Times New Roman" w:hAnsi="Times New Roman" w:cs="Times New Roman"/>
                 <w:szCs w:val="21"/>
               </w:rPr>
             </w:pPr>
@@ -2364,7 +2371,7 @@
           <w:p>
             <w:pPr>
               <w:rPr>
-                <w:rFonts w:ascii="Times New Roman" w:hAnsi="Times New Roman" w:cs="Times New Roman" w:hint="eastAsia"/>
+                <w:rFonts w:ascii="Times New Roman" w:hAnsi="Times New Roman" w:cs="Times New Roman"/>
                 <w:szCs w:val="21"/>
               </w:rPr>
             </w:pPr>
@@ -2433,7 +2440,7 @@
           <w:p>
             <w:pPr>
               <w:rPr>
-                <w:rFonts w:ascii="Times New Roman" w:hAnsi="Times New Roman" w:cs="Times New Roman" w:hint="eastAsia"/>
+                <w:rFonts w:ascii="Times New Roman" w:hAnsi="Times New Roman" w:cs="Times New Roman"/>
                 <w:szCs w:val="21"/>
               </w:rPr>
             </w:pPr>
@@ -2496,7 +2503,7 @@
           <w:p>
             <w:pPr>
               <w:rPr>
-                <w:rFonts w:ascii="Times New Roman" w:hAnsi="Times New Roman" w:cs="Times New Roman" w:hint="eastAsia"/>
+                <w:rFonts w:ascii="Times New Roman" w:hAnsi="Times New Roman" w:cs="Times New Roman"/>
                 <w:szCs w:val="21"/>
               </w:rPr>
             </w:pPr>
@@ -2523,7 +2530,7 @@
           <w:p>
             <w:pPr>
               <w:rPr>
-                <w:rFonts w:ascii="Times New Roman" w:hAnsi="Times New Roman" w:cs="Times New Roman" w:hint="eastAsia"/>
+                <w:rFonts w:ascii="Times New Roman" w:hAnsi="Times New Roman" w:cs="Times New Roman"/>
                 <w:szCs w:val="21"/>
               </w:rPr>
             </w:pPr>
@@ -2572,7 +2579,7 @@
           <w:p>
             <w:pPr>
               <w:rPr>
-                <w:rFonts w:ascii="Times New Roman" w:hAnsi="Times New Roman" w:cs="Times New Roman" w:hint="eastAsia"/>
+                <w:rFonts w:ascii="Times New Roman" w:hAnsi="Times New Roman" w:cs="Times New Roman"/>
                 <w:szCs w:val="21"/>
               </w:rPr>
             </w:pPr>
@@ -2599,7 +2606,7 @@
           <w:p>
             <w:pPr>
               <w:rPr>
-                <w:rFonts w:ascii="Times New Roman" w:hAnsi="Times New Roman" w:cs="Times New Roman" w:hint="eastAsia"/>
+                <w:rFonts w:ascii="Times New Roman" w:hAnsi="Times New Roman" w:cs="Times New Roman"/>
                 <w:szCs w:val="21"/>
               </w:rPr>
             </w:pPr>
@@ -2640,7 +2647,7 @@
           <w:p>
             <w:pPr>
               <w:rPr>
-                <w:rFonts w:ascii="Times New Roman" w:hAnsi="Times New Roman" w:cs="Times New Roman" w:hint="eastAsia"/>
+                <w:rFonts w:ascii="Times New Roman" w:hAnsi="Times New Roman" w:cs="Times New Roman"/>
                 <w:szCs w:val="21"/>
               </w:rPr>
             </w:pPr>
@@ -2704,33 +2711,33 @@
           <w:p>
             <w:pPr>
               <w:rPr>
-                <w:rFonts w:ascii="Times New Roman" w:hAnsi="Times New Roman" w:cs="Times New Roman" w:hint="eastAsia"/>
-                <w:szCs w:val="21"/>
-              </w:rPr>
-            </w:pPr>
-          </w:p>
-        </w:tc>
-        <w:tc>
-          <w:tcPr>
-            <w:tcW w:w="2841" w:type="dxa"/>
-          </w:tcPr>
-          <w:p>
-            <w:pPr>
-              <w:rPr>
-                <w:rFonts w:ascii="Times New Roman" w:hAnsi="Times New Roman" w:cs="Times New Roman" w:hint="eastAsia"/>
-                <w:szCs w:val="21"/>
-              </w:rPr>
-            </w:pPr>
-          </w:p>
-        </w:tc>
-        <w:tc>
-          <w:tcPr>
-            <w:tcW w:w="2841" w:type="dxa"/>
-          </w:tcPr>
-          <w:p>
-            <w:pPr>
-              <w:rPr>
-                <w:rFonts w:ascii="Times New Roman" w:hAnsi="Times New Roman" w:cs="Times New Roman" w:hint="eastAsia"/>
+                <w:rFonts w:ascii="Times New Roman" w:hAnsi="Times New Roman" w:cs="Times New Roman"/>
+                <w:szCs w:val="21"/>
+              </w:rPr>
+            </w:pPr>
+          </w:p>
+        </w:tc>
+        <w:tc>
+          <w:tcPr>
+            <w:tcW w:w="2841" w:type="dxa"/>
+          </w:tcPr>
+          <w:p>
+            <w:pPr>
+              <w:rPr>
+                <w:rFonts w:ascii="Times New Roman" w:hAnsi="Times New Roman" w:cs="Times New Roman"/>
+                <w:szCs w:val="21"/>
+              </w:rPr>
+            </w:pPr>
+          </w:p>
+        </w:tc>
+        <w:tc>
+          <w:tcPr>
+            <w:tcW w:w="2841" w:type="dxa"/>
+          </w:tcPr>
+          <w:p>
+            <w:pPr>
+              <w:rPr>
+                <w:rFonts w:ascii="Times New Roman" w:hAnsi="Times New Roman" w:cs="Times New Roman"/>
                 <w:szCs w:val="21"/>
               </w:rPr>
             </w:pPr>
@@ -2745,33 +2752,33 @@
           <w:p>
             <w:pPr>
               <w:rPr>
-                <w:rFonts w:ascii="Times New Roman" w:hAnsi="Times New Roman" w:cs="Times New Roman" w:hint="eastAsia"/>
-                <w:szCs w:val="21"/>
-              </w:rPr>
-            </w:pPr>
-          </w:p>
-        </w:tc>
-        <w:tc>
-          <w:tcPr>
-            <w:tcW w:w="2841" w:type="dxa"/>
-          </w:tcPr>
-          <w:p>
-            <w:pPr>
-              <w:rPr>
-                <w:rFonts w:ascii="Times New Roman" w:hAnsi="Times New Roman" w:cs="Times New Roman" w:hint="eastAsia"/>
-                <w:szCs w:val="21"/>
-              </w:rPr>
-            </w:pPr>
-          </w:p>
-        </w:tc>
-        <w:tc>
-          <w:tcPr>
-            <w:tcW w:w="2841" w:type="dxa"/>
-          </w:tcPr>
-          <w:p>
-            <w:pPr>
-              <w:rPr>
-                <w:rFonts w:ascii="Times New Roman" w:hAnsi="Times New Roman" w:cs="Times New Roman" w:hint="eastAsia"/>
+                <w:rFonts w:ascii="Times New Roman" w:hAnsi="Times New Roman" w:cs="Times New Roman"/>
+                <w:szCs w:val="21"/>
+              </w:rPr>
+            </w:pPr>
+          </w:p>
+        </w:tc>
+        <w:tc>
+          <w:tcPr>
+            <w:tcW w:w="2841" w:type="dxa"/>
+          </w:tcPr>
+          <w:p>
+            <w:pPr>
+              <w:rPr>
+                <w:rFonts w:ascii="Times New Roman" w:hAnsi="Times New Roman" w:cs="Times New Roman"/>
+                <w:szCs w:val="21"/>
+              </w:rPr>
+            </w:pPr>
+          </w:p>
+        </w:tc>
+        <w:tc>
+          <w:tcPr>
+            <w:tcW w:w="2841" w:type="dxa"/>
+          </w:tcPr>
+          <w:p>
+            <w:pPr>
+              <w:rPr>
+                <w:rFonts w:ascii="Times New Roman" w:hAnsi="Times New Roman" w:cs="Times New Roman"/>
                 <w:szCs w:val="21"/>
               </w:rPr>
             </w:pPr>

</xml_diff>